<commit_message>
Update user story's to english
</commit_message>
<xml_diff>
--- a/Project-Idea.docx
+++ b/Project-Idea.docx
@@ -4,7 +4,7 @@
   <w:body>
     <w:p>
       <w:pPr>
-        <w:pStyle w:val="Kop1"/>
+        <w:pStyle w:val="Heading1"/>
       </w:pPr>
       <w:r>
         <w:t>Festival planner:</w:t>
@@ -12,7 +12,7 @@
     </w:p>
     <w:p>
       <w:pPr>
-        <w:pStyle w:val="Kop2"/>
+        <w:pStyle w:val="Heading2"/>
       </w:pPr>
       <w:r>
         <w:t>Mijn inspiratie:</w:t>
@@ -31,7 +31,7 @@
     </w:p>
     <w:p>
       <w:pPr>
-        <w:pStyle w:val="Kop2"/>
+        <w:pStyle w:val="Heading2"/>
       </w:pPr>
       <w:r>
         <w:t>Het project</w:t>
@@ -64,52 +64,427 @@
     <w:p/>
     <w:p>
       <w:pPr>
-        <w:pStyle w:val="Kop2"/>
+        <w:pStyle w:val="Heading2"/>
       </w:pPr>
       <w:r>
         <w:t xml:space="preserve">User </w:t>
       </w:r>
-      <w:proofErr w:type="spellStart"/>
-      <w:r>
-        <w:t>stories</w:t>
-      </w:r>
-      <w:proofErr w:type="spellEnd"/>
+      <w:r>
+        <w:t>story’s</w:t>
+      </w:r>
       <w:r>
         <w:t>:</w:t>
       </w:r>
     </w:p>
-    <w:p>
-      <w:r>
-        <w:t>Als gebruiker wil ik kunnen inloggen met google zodat ik vervolgens gemakkelijk festivals in mijn kalender kan toevoegen.</w:t>
-      </w:r>
-    </w:p>
-    <w:p>
-      <w:r>
-        <w:t>Als een gebruiker wil ik een snel overzicht</w:t>
-      </w:r>
-      <w:r>
-        <w:t xml:space="preserve"> met basisinformatie</w:t>
-      </w:r>
-      <w:r>
-        <w:t xml:space="preserve"> van festivals zodat </w:t>
-      </w:r>
-      <w:r>
-        <w:t>ik makkelijk kan zien welke eraan komen.</w:t>
-      </w:r>
-    </w:p>
-    <w:p>
-      <w:r>
-        <w:t>Als gebruiker wil ik op een festival kunnen klikken om meer details te zien zodat ik nog beter kan zien wat dit festival precies is.</w:t>
-      </w:r>
-    </w:p>
-    <w:p>
-      <w:r>
-        <w:t>Als gebruiker wil ik doormiddel van een knop festivals in mijn agenda kunnen toevoegen zodat ik deze makkelijk en snel kan toevoegen.</w:t>
-      </w:r>
-    </w:p>
-    <w:p>
-      <w:r>
-        <w:t>Als admin wil ik festivals kunnen beheren zodat deze voor gebruiker makkelijk te zien zijn.</w:t>
+    <w:p/>
+    <w:p>
+      <w:pPr>
+        <w:rPr>
+          <w:lang w:val="en-NL"/>
+        </w:rPr>
+      </w:pPr>
+      <w:r>
+        <w:rPr>
+          <w:lang w:val="en-NL"/>
+        </w:rPr>
+        <w:t>As a hardcore fan</w:t>
+      </w:r>
+      <w:r>
+        <w:rPr>
+          <w:lang w:val="en-NL"/>
+        </w:rPr>
+        <w:t>,</w:t>
+      </w:r>
+      <w:r>
+        <w:rPr>
+          <w:lang w:val="en-NL"/>
+        </w:rPr>
+        <w:t xml:space="preserve"> I want to get a view of the up next hardcore festivals when is visit the site so that the hardcore fan can get an easy overview of coming festivals.</w:t>
+      </w:r>
+    </w:p>
+    <w:p>
+      <w:pPr>
+        <w:rPr>
+          <w:lang w:val="en-NL" w:eastAsia="nl-NL"/>
+        </w:rPr>
+      </w:pPr>
+      <w:r>
+        <w:rPr>
+          <w:lang w:val="en-NL" w:eastAsia="nl-NL"/>
+        </w:rPr>
+        <w:t xml:space="preserve">Acceptance </w:t>
+      </w:r>
+      <w:r>
+        <w:rPr>
+          <w:lang w:val="en" w:eastAsia="nl-NL"/>
+        </w:rPr>
+        <w:t>criteria</w:t>
+      </w:r>
+      <w:r>
+        <w:rPr>
+          <w:lang w:val="en-NL" w:eastAsia="nl-NL"/>
+        </w:rPr>
+        <w:t xml:space="preserve">: </w:t>
+      </w:r>
+    </w:p>
+    <w:p>
+      <w:pPr>
+        <w:pStyle w:val="ListParagraph"/>
+        <w:numPr>
+          <w:ilvl w:val="0"/>
+          <w:numId w:val="1"/>
+        </w:numPr>
+        <w:rPr>
+          <w:lang w:val="en-NL" w:eastAsia="nl-NL"/>
+        </w:rPr>
+      </w:pPr>
+      <w:r>
+        <w:rPr>
+          <w:lang w:val="en-NL" w:eastAsia="nl-NL"/>
+        </w:rPr>
+        <w:t>Foreach festival it contains basic information such as name, date, time, price</w:t>
+      </w:r>
+    </w:p>
+    <w:p>
+      <w:pPr>
+        <w:pStyle w:val="ListParagraph"/>
+        <w:numPr>
+          <w:ilvl w:val="0"/>
+          <w:numId w:val="1"/>
+        </w:numPr>
+        <w:rPr>
+          <w:lang w:val="en-NL" w:eastAsia="nl-NL"/>
+        </w:rPr>
+      </w:pPr>
+      <w:r>
+        <w:rPr>
+          <w:lang w:val="en-NL" w:eastAsia="nl-NL"/>
+        </w:rPr>
+        <w:t>The festivals are sorted based on date with the most upcoming date first</w:t>
+      </w:r>
+    </w:p>
+    <w:p>
+      <w:pPr>
+        <w:pStyle w:val="ListParagraph"/>
+        <w:numPr>
+          <w:ilvl w:val="0"/>
+          <w:numId w:val="1"/>
+        </w:numPr>
+        <w:rPr>
+          <w:lang w:val="en-NL" w:eastAsia="nl-NL"/>
+        </w:rPr>
+      </w:pPr>
+      <w:r>
+        <w:rPr>
+          <w:lang w:val="en-NL" w:eastAsia="nl-NL"/>
+        </w:rPr>
+        <w:t>When no festivals are coming show message</w:t>
+      </w:r>
+    </w:p>
+    <w:p>
+      <w:pPr>
+        <w:pStyle w:val="ListParagraph"/>
+        <w:rPr>
+          <w:lang w:val="en-NL" w:eastAsia="nl-NL"/>
+        </w:rPr>
+      </w:pPr>
+    </w:p>
+    <w:p>
+      <w:pPr>
+        <w:rPr>
+          <w:lang w:val="en-NL" w:eastAsia="nl-NL"/>
+        </w:rPr>
+      </w:pPr>
+      <w:r>
+        <w:rPr>
+          <w:lang w:val="en-NL" w:eastAsia="nl-NL"/>
+        </w:rPr>
+        <w:t>As a hardcore fan</w:t>
+      </w:r>
+      <w:r>
+        <w:rPr>
+          <w:lang w:val="en-NL" w:eastAsia="nl-NL"/>
+        </w:rPr>
+        <w:t>,</w:t>
+      </w:r>
+      <w:r>
+        <w:rPr>
+          <w:lang w:val="en-NL" w:eastAsia="nl-NL"/>
+        </w:rPr>
+        <w:t xml:space="preserve"> I want to be able to view a detailed information page of a festival I clicked so that I can determine if the festival matches my requirements</w:t>
+      </w:r>
+    </w:p>
+    <w:p>
+      <w:pPr>
+        <w:rPr>
+          <w:lang w:val="en-NL" w:eastAsia="nl-NL"/>
+        </w:rPr>
+      </w:pPr>
+      <w:r>
+        <w:rPr>
+          <w:lang w:val="en-NL" w:eastAsia="nl-NL"/>
+        </w:rPr>
+        <w:t xml:space="preserve">Acceptance criteria: </w:t>
+      </w:r>
+    </w:p>
+    <w:p>
+      <w:pPr>
+        <w:pStyle w:val="ListParagraph"/>
+        <w:numPr>
+          <w:ilvl w:val="0"/>
+          <w:numId w:val="1"/>
+        </w:numPr>
+        <w:rPr>
+          <w:lang w:val="en-NL" w:eastAsia="nl-NL"/>
+        </w:rPr>
+      </w:pPr>
+      <w:r>
+        <w:rPr>
+          <w:lang w:val="en-NL" w:eastAsia="nl-NL"/>
+        </w:rPr>
+        <w:t>When I click on a festival in the quick view it takes me to a detailed page about this festival</w:t>
+      </w:r>
+    </w:p>
+    <w:p>
+      <w:pPr>
+        <w:pStyle w:val="ListParagraph"/>
+        <w:numPr>
+          <w:ilvl w:val="0"/>
+          <w:numId w:val="1"/>
+        </w:numPr>
+        <w:rPr>
+          <w:lang w:val="en-NL" w:eastAsia="nl-NL"/>
+        </w:rPr>
+      </w:pPr>
+      <w:r>
+        <w:rPr>
+          <w:lang w:val="en-NL" w:eastAsia="nl-NL"/>
+        </w:rPr>
+        <w:t>The detailed page contains the name, date, time, price, location, description</w:t>
+      </w:r>
+      <w:r>
+        <w:rPr>
+          <w:lang w:val="en-NL" w:eastAsia="nl-NL"/>
+        </w:rPr>
+        <w:t>, line up</w:t>
+      </w:r>
+    </w:p>
+    <w:p>
+      <w:pPr>
+        <w:ind w:left="360"/>
+        <w:rPr>
+          <w:lang w:val="en-NL" w:eastAsia="nl-NL"/>
+        </w:rPr>
+      </w:pPr>
+    </w:p>
+    <w:p>
+      <w:pPr>
+        <w:rPr>
+          <w:lang w:val="en-NL"/>
+        </w:rPr>
+      </w:pPr>
+      <w:r>
+        <w:rPr>
+          <w:lang w:val="en-NL"/>
+        </w:rPr>
+        <w:br w:type="page"/>
+      </w:r>
+    </w:p>
+    <w:p>
+      <w:pPr>
+        <w:rPr>
+          <w:lang w:val="en-NL"/>
+        </w:rPr>
+      </w:pPr>
+      <w:r>
+        <w:rPr>
+          <w:lang w:val="en-NL"/>
+        </w:rPr>
+        <w:lastRenderedPageBreak/>
+        <w:t>As the administrator of the website, I want an admin panel where I can manage all festivals so that the hardcore festival fan can easily see all the festivals</w:t>
+      </w:r>
+    </w:p>
+    <w:p>
+      <w:pPr>
+        <w:rPr>
+          <w:lang w:val="en-NL"/>
+        </w:rPr>
+      </w:pPr>
+      <w:r>
+        <w:rPr>
+          <w:lang w:val="en-NL"/>
+        </w:rPr>
+        <w:t xml:space="preserve">Acceptance criteria: </w:t>
+      </w:r>
+    </w:p>
+    <w:p>
+      <w:pPr>
+        <w:pStyle w:val="ListParagraph"/>
+        <w:numPr>
+          <w:ilvl w:val="0"/>
+          <w:numId w:val="1"/>
+        </w:numPr>
+        <w:rPr>
+          <w:lang w:val="en-NL"/>
+        </w:rPr>
+      </w:pPr>
+      <w:r>
+        <w:rPr>
+          <w:lang w:val="en-NL"/>
+        </w:rPr>
+        <w:t>There will be a page for admin only where he can manage the festivals</w:t>
+      </w:r>
+    </w:p>
+    <w:p>
+      <w:pPr>
+        <w:pStyle w:val="ListParagraph"/>
+        <w:numPr>
+          <w:ilvl w:val="0"/>
+          <w:numId w:val="1"/>
+        </w:numPr>
+        <w:rPr>
+          <w:lang w:val="en-NL"/>
+        </w:rPr>
+      </w:pPr>
+      <w:r>
+        <w:rPr>
+          <w:lang w:val="en-NL"/>
+        </w:rPr>
+        <w:t xml:space="preserve">The admin </w:t>
+      </w:r>
+      <w:r>
+        <w:rPr>
+          <w:lang w:val="en-NL"/>
+        </w:rPr>
+        <w:t>can</w:t>
+      </w:r>
+      <w:r>
+        <w:rPr>
+          <w:lang w:val="en-NL"/>
+        </w:rPr>
+        <w:t xml:space="preserve"> create new festivals with</w:t>
+      </w:r>
+      <w:r>
+        <w:rPr>
+          <w:lang w:val="en-NL"/>
+        </w:rPr>
+        <w:t xml:space="preserve"> the information: name, description, price, date, time, location, line-up</w:t>
+      </w:r>
+      <w:r>
+        <w:rPr>
+          <w:lang w:val="en-NL"/>
+        </w:rPr>
+        <w:t xml:space="preserve"> within the admin page</w:t>
+      </w:r>
+    </w:p>
+    <w:p>
+      <w:pPr>
+        <w:pStyle w:val="ListParagraph"/>
+        <w:numPr>
+          <w:ilvl w:val="0"/>
+          <w:numId w:val="1"/>
+        </w:numPr>
+        <w:rPr>
+          <w:lang w:val="en-NL"/>
+        </w:rPr>
+      </w:pPr>
+      <w:r>
+        <w:rPr>
+          <w:lang w:val="en-NL"/>
+        </w:rPr>
+        <w:t>The admin can delete festivals</w:t>
+      </w:r>
+      <w:r>
+        <w:rPr>
+          <w:lang w:val="en-NL"/>
+        </w:rPr>
+        <w:t xml:space="preserve"> within the admin page</w:t>
+      </w:r>
+    </w:p>
+    <w:p>
+      <w:pPr>
+        <w:pStyle w:val="ListParagraph"/>
+        <w:numPr>
+          <w:ilvl w:val="0"/>
+          <w:numId w:val="1"/>
+        </w:numPr>
+        <w:rPr>
+          <w:lang w:val="en-NL"/>
+        </w:rPr>
+      </w:pPr>
+      <w:r>
+        <w:rPr>
+          <w:lang w:val="en-NL"/>
+        </w:rPr>
+        <w:t xml:space="preserve">The admin can update </w:t>
+      </w:r>
+      <w:r>
+        <w:rPr>
+          <w:lang w:val="en-NL"/>
+        </w:rPr>
+        <w:t>festivals</w:t>
+      </w:r>
+      <w:r>
+        <w:rPr>
+          <w:lang w:val="en-NL"/>
+        </w:rPr>
+        <w:t xml:space="preserve"> within the admin page</w:t>
+      </w:r>
+      <w:r>
+        <w:rPr>
+          <w:lang w:val="en-NL"/>
+        </w:rPr>
+        <w:br/>
+      </w:r>
+    </w:p>
+    <w:p>
+      <w:pPr>
+        <w:rPr>
+          <w:lang w:val="en-NL"/>
+        </w:rPr>
+      </w:pPr>
+      <w:r>
+        <w:rPr>
+          <w:lang w:val="en-NL"/>
+        </w:rPr>
+        <w:t>As a hardcore festival fan, I want to be able to easily add a festival I booked to my calendar app so that managing my time gets better</w:t>
+      </w:r>
+    </w:p>
+    <w:p>
+      <w:pPr>
+        <w:rPr>
+          <w:lang w:val="en-NL"/>
+        </w:rPr>
+      </w:pPr>
+      <w:r>
+        <w:rPr>
+          <w:lang w:val="en-NL"/>
+        </w:rPr>
+        <w:t xml:space="preserve">Acceptance criteria: </w:t>
+      </w:r>
+    </w:p>
+    <w:p>
+      <w:pPr>
+        <w:pStyle w:val="ListParagraph"/>
+        <w:numPr>
+          <w:ilvl w:val="0"/>
+          <w:numId w:val="1"/>
+        </w:numPr>
+        <w:rPr>
+          <w:lang w:val="en-NL"/>
+        </w:rPr>
+      </w:pPr>
+      <w:r>
+        <w:rPr>
+          <w:lang w:val="en-NL"/>
+        </w:rPr>
+        <w:t>A button will automatically put the festival with name, time and date in my google calendar.</w:t>
+      </w:r>
+      <w:r>
+        <w:rPr>
+          <w:lang w:val="en-NL"/>
+        </w:rPr>
+        <w:t xml:space="preserve"> </w:t>
       </w:r>
     </w:p>
     <w:sectPr>
@@ -120,6 +495,126 @@
     </w:sectPr>
   </w:body>
 </w:document>
+</file>
+
+<file path=word/numbering.xml><?xml version="1.0" encoding="utf-8"?>
+<w:numbering xmlns:wpc="http://schemas.microsoft.com/office/word/2010/wordprocessingCanvas" xmlns:cx="http://schemas.microsoft.com/office/drawing/2014/chartex" xmlns:cx1="http://schemas.microsoft.com/office/drawing/2015/9/8/chartex" xmlns:cx2="http://schemas.microsoft.com/office/drawing/2015/10/21/chartex" xmlns:cx3="http://schemas.microsoft.com/office/drawing/2016/5/9/chartex" xmlns:cx4="http://schemas.microsoft.com/office/drawing/2016/5/10/chartex" xmlns:cx5="http://schemas.microsoft.com/office/drawing/2016/5/11/chartex" xmlns:cx6="http://schemas.microsoft.com/office/drawing/2016/5/12/chartex" xmlns:cx7="http://schemas.microsoft.com/office/drawing/2016/5/13/chartex" xmlns:cx8="http://schemas.microsoft.com/office/drawing/2016/5/14/chartex" xmlns:mc="http://schemas.openxmlformats.org/markup-compatibility/2006" xmlns:aink="http://schemas.microsoft.com/office/drawing/2016/ink" xmlns:am3d="http://schemas.microsoft.com/office/drawing/2017/model3d" xmlns:o="urn:schemas-microsoft-com:office:office" xmlns:oel="http://schemas.microsoft.com/office/2019/extlst" xmlns:r="http://schemas.openxmlformats.org/officeDocument/2006/relationships" xmlns:m="http://schemas.openxmlformats.org/officeDocument/2006/math" xmlns:v="urn:schemas-microsoft-com:vml" xmlns:wp14="http://schemas.microsoft.com/office/word/2010/wordprocessingDrawing" xmlns:wp="http://schemas.openxmlformats.org/drawingml/2006/wordprocessingDrawing" xmlns:w10="urn:schemas-microsoft-com:office:word" xmlns:w="http://schemas.openxmlformats.org/wordprocessingml/2006/main" xmlns:w14="http://schemas.microsoft.com/office/word/2010/wordml" xmlns:w15="http://schemas.microsoft.com/office/word/2012/wordml" xmlns:w16cex="http://schemas.microsoft.com/office/word/2018/wordml/cex" xmlns:w16cid="http://schemas.microsoft.com/office/word/2016/wordml/cid" xmlns:w16="http://schemas.microsoft.com/office/word/2018/wordml" xmlns:w16sdtdh="http://schemas.microsoft.com/office/word/2020/wordml/sdtdatahash" xmlns:w16se="http://schemas.microsoft.com/office/word/2015/wordml/symex" xmlns:wpg="http://schemas.microsoft.com/office/word/2010/wordprocessingGroup" xmlns:wpi="http://schemas.microsoft.com/office/word/2010/wordprocessingInk" xmlns:wne="http://schemas.microsoft.com/office/word/2006/wordml" xmlns:wps="http://schemas.microsoft.com/office/word/2010/wordprocessingShape" mc:Ignorable="w14 w15 w16se w16cid w16 w16cex w16sdtdh wp14">
+  <w:abstractNum w:abstractNumId="0" w15:restartNumberingAfterBreak="0">
+    <w:nsid w:val="0A6A3CF2"/>
+    <w:multiLevelType w:val="hybridMultilevel"/>
+    <w:tmpl w:val="1AEAC780"/>
+    <w:lvl w:ilvl="0" w:tplc="19F078AE">
+      <w:numFmt w:val="bullet"/>
+      <w:lvlText w:val="-"/>
+      <w:lvlJc w:val="left"/>
+      <w:pPr>
+        <w:ind w:left="720" w:hanging="360"/>
+      </w:pPr>
+      <w:rPr>
+        <w:rFonts w:ascii="Calibri" w:eastAsiaTheme="minorHAnsi" w:hAnsi="Calibri" w:cs="Calibri" w:hint="default"/>
+      </w:rPr>
+    </w:lvl>
+    <w:lvl w:ilvl="1" w:tplc="04130003" w:tentative="1">
+      <w:start w:val="1"/>
+      <w:numFmt w:val="bullet"/>
+      <w:lvlText w:val="o"/>
+      <w:lvlJc w:val="left"/>
+      <w:pPr>
+        <w:ind w:left="1440" w:hanging="360"/>
+      </w:pPr>
+      <w:rPr>
+        <w:rFonts w:ascii="Courier New" w:hAnsi="Courier New" w:cs="Courier New" w:hint="default"/>
+      </w:rPr>
+    </w:lvl>
+    <w:lvl w:ilvl="2" w:tplc="04130005" w:tentative="1">
+      <w:start w:val="1"/>
+      <w:numFmt w:val="bullet"/>
+      <w:lvlText w:val=""/>
+      <w:lvlJc w:val="left"/>
+      <w:pPr>
+        <w:ind w:left="2160" w:hanging="360"/>
+      </w:pPr>
+      <w:rPr>
+        <w:rFonts w:ascii="Wingdings" w:hAnsi="Wingdings" w:hint="default"/>
+      </w:rPr>
+    </w:lvl>
+    <w:lvl w:ilvl="3" w:tplc="04130001" w:tentative="1">
+      <w:start w:val="1"/>
+      <w:numFmt w:val="bullet"/>
+      <w:lvlText w:val=""/>
+      <w:lvlJc w:val="left"/>
+      <w:pPr>
+        <w:ind w:left="2880" w:hanging="360"/>
+      </w:pPr>
+      <w:rPr>
+        <w:rFonts w:ascii="Symbol" w:hAnsi="Symbol" w:hint="default"/>
+      </w:rPr>
+    </w:lvl>
+    <w:lvl w:ilvl="4" w:tplc="04130003" w:tentative="1">
+      <w:start w:val="1"/>
+      <w:numFmt w:val="bullet"/>
+      <w:lvlText w:val="o"/>
+      <w:lvlJc w:val="left"/>
+      <w:pPr>
+        <w:ind w:left="3600" w:hanging="360"/>
+      </w:pPr>
+      <w:rPr>
+        <w:rFonts w:ascii="Courier New" w:hAnsi="Courier New" w:cs="Courier New" w:hint="default"/>
+      </w:rPr>
+    </w:lvl>
+    <w:lvl w:ilvl="5" w:tplc="04130005" w:tentative="1">
+      <w:start w:val="1"/>
+      <w:numFmt w:val="bullet"/>
+      <w:lvlText w:val=""/>
+      <w:lvlJc w:val="left"/>
+      <w:pPr>
+        <w:ind w:left="4320" w:hanging="360"/>
+      </w:pPr>
+      <w:rPr>
+        <w:rFonts w:ascii="Wingdings" w:hAnsi="Wingdings" w:hint="default"/>
+      </w:rPr>
+    </w:lvl>
+    <w:lvl w:ilvl="6" w:tplc="04130001" w:tentative="1">
+      <w:start w:val="1"/>
+      <w:numFmt w:val="bullet"/>
+      <w:lvlText w:val=""/>
+      <w:lvlJc w:val="left"/>
+      <w:pPr>
+        <w:ind w:left="5040" w:hanging="360"/>
+      </w:pPr>
+      <w:rPr>
+        <w:rFonts w:ascii="Symbol" w:hAnsi="Symbol" w:hint="default"/>
+      </w:rPr>
+    </w:lvl>
+    <w:lvl w:ilvl="7" w:tplc="04130003" w:tentative="1">
+      <w:start w:val="1"/>
+      <w:numFmt w:val="bullet"/>
+      <w:lvlText w:val="o"/>
+      <w:lvlJc w:val="left"/>
+      <w:pPr>
+        <w:ind w:left="5760" w:hanging="360"/>
+      </w:pPr>
+      <w:rPr>
+        <w:rFonts w:ascii="Courier New" w:hAnsi="Courier New" w:cs="Courier New" w:hint="default"/>
+      </w:rPr>
+    </w:lvl>
+    <w:lvl w:ilvl="8" w:tplc="04130005" w:tentative="1">
+      <w:start w:val="1"/>
+      <w:numFmt w:val="bullet"/>
+      <w:lvlText w:val=""/>
+      <w:lvlJc w:val="left"/>
+      <w:pPr>
+        <w:ind w:left="6480" w:hanging="360"/>
+      </w:pPr>
+      <w:rPr>
+        <w:rFonts w:ascii="Wingdings" w:hAnsi="Wingdings" w:hint="default"/>
+      </w:rPr>
+    </w:lvl>
+  </w:abstractNum>
+  <w:num w:numId="1" w16cid:durableId="178205889">
+    <w:abstractNumId w:val="0"/>
+  </w:num>
+</w:numbering>
 </file>
 
 <file path=word/styles.xml><?xml version="1.0" encoding="utf-8"?>
@@ -517,15 +1012,15 @@
     <w:lsdException w:name="Unresolved Mention" w:semiHidden="1" w:unhideWhenUsed="1"/>
     <w:lsdException w:name="Smart Link" w:semiHidden="1" w:unhideWhenUsed="1"/>
   </w:latentStyles>
-  <w:style w:type="paragraph" w:default="1" w:styleId="Standaard">
+  <w:style w:type="paragraph" w:default="1" w:styleId="Normal">
     <w:name w:val="Normal"/>
     <w:qFormat/>
   </w:style>
-  <w:style w:type="paragraph" w:styleId="Kop1">
+  <w:style w:type="paragraph" w:styleId="Heading1">
     <w:name w:val="heading 1"/>
-    <w:basedOn w:val="Standaard"/>
-    <w:next w:val="Standaard"/>
-    <w:link w:val="Kop1Char"/>
+    <w:basedOn w:val="Normal"/>
+    <w:next w:val="Normal"/>
+    <w:link w:val="Heading1Char"/>
     <w:uiPriority w:val="9"/>
     <w:qFormat/>
     <w:rsid w:val="007017E6"/>
@@ -542,11 +1037,11 @@
       <w:szCs w:val="32"/>
     </w:rPr>
   </w:style>
-  <w:style w:type="paragraph" w:styleId="Kop2">
+  <w:style w:type="paragraph" w:styleId="Heading2">
     <w:name w:val="heading 2"/>
-    <w:basedOn w:val="Standaard"/>
-    <w:next w:val="Standaard"/>
-    <w:link w:val="Kop2Char"/>
+    <w:basedOn w:val="Normal"/>
+    <w:next w:val="Normal"/>
+    <w:link w:val="Heading2Char"/>
     <w:uiPriority w:val="9"/>
     <w:unhideWhenUsed/>
     <w:qFormat/>
@@ -564,13 +1059,12 @@
       <w:szCs w:val="26"/>
     </w:rPr>
   </w:style>
-  <w:style w:type="character" w:default="1" w:styleId="Standaardalinea-lettertype">
+  <w:style w:type="character" w:default="1" w:styleId="DefaultParagraphFont">
     <w:name w:val="Default Paragraph Font"/>
     <w:uiPriority w:val="1"/>
-    <w:semiHidden/>
     <w:unhideWhenUsed/>
   </w:style>
-  <w:style w:type="table" w:default="1" w:styleId="Standaardtabel">
+  <w:style w:type="table" w:default="1" w:styleId="TableNormal">
     <w:name w:val="Normal Table"/>
     <w:uiPriority w:val="99"/>
     <w:semiHidden/>
@@ -585,16 +1079,16 @@
       </w:tblCellMar>
     </w:tblPr>
   </w:style>
-  <w:style w:type="numbering" w:default="1" w:styleId="Geenlijst">
+  <w:style w:type="numbering" w:default="1" w:styleId="NoList">
     <w:name w:val="No List"/>
     <w:uiPriority w:val="99"/>
     <w:semiHidden/>
     <w:unhideWhenUsed/>
   </w:style>
-  <w:style w:type="character" w:customStyle="1" w:styleId="Kop1Char">
-    <w:name w:val="Kop 1 Char"/>
-    <w:basedOn w:val="Standaardalinea-lettertype"/>
-    <w:link w:val="Kop1"/>
+  <w:style w:type="character" w:customStyle="1" w:styleId="Heading1Char">
+    <w:name w:val="Heading 1 Char"/>
+    <w:basedOn w:val="DefaultParagraphFont"/>
+    <w:link w:val="Heading1"/>
     <w:uiPriority w:val="9"/>
     <w:rsid w:val="007017E6"/>
     <w:rPr>
@@ -604,10 +1098,10 @@
       <w:szCs w:val="32"/>
     </w:rPr>
   </w:style>
-  <w:style w:type="character" w:customStyle="1" w:styleId="Kop2Char">
-    <w:name w:val="Kop 2 Char"/>
-    <w:basedOn w:val="Standaardalinea-lettertype"/>
-    <w:link w:val="Kop2"/>
+  <w:style w:type="character" w:customStyle="1" w:styleId="Heading2Char">
+    <w:name w:val="Heading 2 Char"/>
+    <w:basedOn w:val="DefaultParagraphFont"/>
+    <w:link w:val="Heading2"/>
     <w:uiPriority w:val="9"/>
     <w:rsid w:val="007017E6"/>
     <w:rPr>
@@ -616,6 +1110,72 @@
       <w:sz w:val="26"/>
       <w:szCs w:val="26"/>
     </w:rPr>
+  </w:style>
+  <w:style w:type="paragraph" w:styleId="ListParagraph">
+    <w:name w:val="List Paragraph"/>
+    <w:basedOn w:val="Normal"/>
+    <w:uiPriority w:val="34"/>
+    <w:qFormat/>
+    <w:rsid w:val="008B092E"/>
+    <w:pPr>
+      <w:ind w:left="720"/>
+      <w:contextualSpacing/>
+    </w:pPr>
+  </w:style>
+  <w:style w:type="paragraph" w:styleId="HTMLPreformatted">
+    <w:name w:val="HTML Preformatted"/>
+    <w:basedOn w:val="Normal"/>
+    <w:link w:val="HTMLPreformattedChar"/>
+    <w:uiPriority w:val="99"/>
+    <w:semiHidden/>
+    <w:unhideWhenUsed/>
+    <w:rsid w:val="008B092E"/>
+    <w:pPr>
+      <w:tabs>
+        <w:tab w:val="left" w:pos="916"/>
+        <w:tab w:val="left" w:pos="1832"/>
+        <w:tab w:val="left" w:pos="2748"/>
+        <w:tab w:val="left" w:pos="3664"/>
+        <w:tab w:val="left" w:pos="4580"/>
+        <w:tab w:val="left" w:pos="5496"/>
+        <w:tab w:val="left" w:pos="6412"/>
+        <w:tab w:val="left" w:pos="7328"/>
+        <w:tab w:val="left" w:pos="8244"/>
+        <w:tab w:val="left" w:pos="9160"/>
+        <w:tab w:val="left" w:pos="10076"/>
+        <w:tab w:val="left" w:pos="10992"/>
+        <w:tab w:val="left" w:pos="11908"/>
+        <w:tab w:val="left" w:pos="12824"/>
+        <w:tab w:val="left" w:pos="13740"/>
+        <w:tab w:val="left" w:pos="14656"/>
+      </w:tabs>
+      <w:spacing w:after="0" w:line="240" w:lineRule="auto"/>
+    </w:pPr>
+    <w:rPr>
+      <w:rFonts w:ascii="Courier New" w:eastAsia="Times New Roman" w:hAnsi="Courier New" w:cs="Courier New"/>
+      <w:sz w:val="20"/>
+      <w:szCs w:val="20"/>
+      <w:lang w:eastAsia="nl-NL"/>
+    </w:rPr>
+  </w:style>
+  <w:style w:type="character" w:customStyle="1" w:styleId="HTMLPreformattedChar">
+    <w:name w:val="HTML Preformatted Char"/>
+    <w:basedOn w:val="DefaultParagraphFont"/>
+    <w:link w:val="HTMLPreformatted"/>
+    <w:uiPriority w:val="99"/>
+    <w:semiHidden/>
+    <w:rsid w:val="008B092E"/>
+    <w:rPr>
+      <w:rFonts w:ascii="Courier New" w:eastAsia="Times New Roman" w:hAnsi="Courier New" w:cs="Courier New"/>
+      <w:sz w:val="20"/>
+      <w:szCs w:val="20"/>
+      <w:lang w:eastAsia="nl-NL"/>
+    </w:rPr>
+  </w:style>
+  <w:style w:type="character" w:customStyle="1" w:styleId="y2iqfc">
+    <w:name w:val="y2iqfc"/>
+    <w:basedOn w:val="DefaultParagraphFont"/>
+    <w:rsid w:val="008B092E"/>
   </w:style>
 </w:styles>
 </file>

</xml_diff>

<commit_message>
Update C4 model / remove temp files
</commit_message>
<xml_diff>
--- a/Project-Idea.docx
+++ b/Project-Idea.docx
@@ -4,7 +4,7 @@
   <w:body>
     <w:p>
       <w:pPr>
-        <w:pStyle w:val="Heading1"/>
+        <w:pStyle w:val="Kop1"/>
       </w:pPr>
       <w:r>
         <w:t>Festival planner:</w:t>
@@ -12,7 +12,7 @@
     </w:p>
     <w:p>
       <w:pPr>
-        <w:pStyle w:val="Heading2"/>
+        <w:pStyle w:val="Kop2"/>
       </w:pPr>
       <w:r>
         <w:t>Mijn inspiratie:</w:t>
@@ -31,7 +31,7 @@
     </w:p>
     <w:p>
       <w:pPr>
-        <w:pStyle w:val="Heading2"/>
+        <w:pStyle w:val="Kop2"/>
       </w:pPr>
       <w:r>
         <w:t>Het project</w:t>
@@ -64,7 +64,7 @@
     <w:p/>
     <w:p>
       <w:pPr>
-        <w:pStyle w:val="Heading2"/>
+        <w:pStyle w:val="Kop2"/>
       </w:pPr>
       <w:r>
         <w:t xml:space="preserve">User </w:t>
@@ -129,7 +129,7 @@
     </w:p>
     <w:p>
       <w:pPr>
-        <w:pStyle w:val="ListParagraph"/>
+        <w:pStyle w:val="Lijstalinea"/>
         <w:numPr>
           <w:ilvl w:val="0"/>
           <w:numId w:val="1"/>
@@ -147,7 +147,7 @@
     </w:p>
     <w:p>
       <w:pPr>
-        <w:pStyle w:val="ListParagraph"/>
+        <w:pStyle w:val="Lijstalinea"/>
         <w:numPr>
           <w:ilvl w:val="0"/>
           <w:numId w:val="1"/>
@@ -165,7 +165,7 @@
     </w:p>
     <w:p>
       <w:pPr>
-        <w:pStyle w:val="ListParagraph"/>
+        <w:pStyle w:val="Lijstalinea"/>
         <w:numPr>
           <w:ilvl w:val="0"/>
           <w:numId w:val="1"/>
@@ -183,7 +183,7 @@
     </w:p>
     <w:p>
       <w:pPr>
-        <w:pStyle w:val="ListParagraph"/>
+        <w:pStyle w:val="Lijstalinea"/>
         <w:rPr>
           <w:lang w:val="en-NL" w:eastAsia="nl-NL"/>
         </w:rPr>
@@ -229,7 +229,7 @@
     </w:p>
     <w:p>
       <w:pPr>
-        <w:pStyle w:val="ListParagraph"/>
+        <w:pStyle w:val="Lijstalinea"/>
         <w:numPr>
           <w:ilvl w:val="0"/>
           <w:numId w:val="1"/>
@@ -247,7 +247,7 @@
     </w:p>
     <w:p>
       <w:pPr>
-        <w:pStyle w:val="ListParagraph"/>
+        <w:pStyle w:val="Lijstalinea"/>
         <w:numPr>
           <w:ilvl w:val="0"/>
           <w:numId w:val="1"/>
@@ -319,7 +319,7 @@
     </w:p>
     <w:p>
       <w:pPr>
-        <w:pStyle w:val="ListParagraph"/>
+        <w:pStyle w:val="Lijstalinea"/>
         <w:numPr>
           <w:ilvl w:val="0"/>
           <w:numId w:val="1"/>
@@ -337,7 +337,7 @@
     </w:p>
     <w:p>
       <w:pPr>
-        <w:pStyle w:val="ListParagraph"/>
+        <w:pStyle w:val="Lijstalinea"/>
         <w:numPr>
           <w:ilvl w:val="0"/>
           <w:numId w:val="1"/>
@@ -379,7 +379,7 @@
     </w:p>
     <w:p>
       <w:pPr>
-        <w:pStyle w:val="ListParagraph"/>
+        <w:pStyle w:val="Lijstalinea"/>
         <w:numPr>
           <w:ilvl w:val="0"/>
           <w:numId w:val="1"/>
@@ -403,7 +403,7 @@
     </w:p>
     <w:p>
       <w:pPr>
-        <w:pStyle w:val="ListParagraph"/>
+        <w:pStyle w:val="Lijstalinea"/>
         <w:numPr>
           <w:ilvl w:val="0"/>
           <w:numId w:val="1"/>
@@ -465,7 +465,7 @@
     </w:p>
     <w:p>
       <w:pPr>
-        <w:pStyle w:val="ListParagraph"/>
+        <w:pStyle w:val="Lijstalinea"/>
         <w:numPr>
           <w:ilvl w:val="0"/>
           <w:numId w:val="1"/>
@@ -478,7 +478,21 @@
         <w:rPr>
           <w:lang w:val="en-NL"/>
         </w:rPr>
-        <w:t>A button will automatically put the festival with name, time and date in my google calendar.</w:t>
+        <w:t xml:space="preserve">A button will automatically put the festival with name, </w:t>
+      </w:r>
+      <w:proofErr w:type="gramStart"/>
+      <w:r>
+        <w:rPr>
+          <w:lang w:val="en-NL"/>
+        </w:rPr>
+        <w:t>time</w:t>
+      </w:r>
+      <w:proofErr w:type="gramEnd"/>
+      <w:r>
+        <w:rPr>
+          <w:lang w:val="en-NL"/>
+        </w:rPr>
+        <w:t xml:space="preserve"> and date in my google calendar.</w:t>
       </w:r>
       <w:r>
         <w:rPr>
@@ -1012,15 +1026,15 @@
     <w:lsdException w:name="Unresolved Mention" w:semiHidden="1" w:unhideWhenUsed="1"/>
     <w:lsdException w:name="Smart Link" w:semiHidden="1" w:unhideWhenUsed="1"/>
   </w:latentStyles>
-  <w:style w:type="paragraph" w:default="1" w:styleId="Normal">
+  <w:style w:type="paragraph" w:default="1" w:styleId="Standaard">
     <w:name w:val="Normal"/>
     <w:qFormat/>
   </w:style>
-  <w:style w:type="paragraph" w:styleId="Heading1">
+  <w:style w:type="paragraph" w:styleId="Kop1">
     <w:name w:val="heading 1"/>
-    <w:basedOn w:val="Normal"/>
-    <w:next w:val="Normal"/>
-    <w:link w:val="Heading1Char"/>
+    <w:basedOn w:val="Standaard"/>
+    <w:next w:val="Standaard"/>
+    <w:link w:val="Kop1Char"/>
     <w:uiPriority w:val="9"/>
     <w:qFormat/>
     <w:rsid w:val="007017E6"/>
@@ -1037,11 +1051,11 @@
       <w:szCs w:val="32"/>
     </w:rPr>
   </w:style>
-  <w:style w:type="paragraph" w:styleId="Heading2">
+  <w:style w:type="paragraph" w:styleId="Kop2">
     <w:name w:val="heading 2"/>
-    <w:basedOn w:val="Normal"/>
-    <w:next w:val="Normal"/>
-    <w:link w:val="Heading2Char"/>
+    <w:basedOn w:val="Standaard"/>
+    <w:next w:val="Standaard"/>
+    <w:link w:val="Kop2Char"/>
     <w:uiPriority w:val="9"/>
     <w:unhideWhenUsed/>
     <w:qFormat/>
@@ -1059,12 +1073,13 @@
       <w:szCs w:val="26"/>
     </w:rPr>
   </w:style>
-  <w:style w:type="character" w:default="1" w:styleId="DefaultParagraphFont">
+  <w:style w:type="character" w:default="1" w:styleId="Standaardalinea-lettertype">
     <w:name w:val="Default Paragraph Font"/>
     <w:uiPriority w:val="1"/>
+    <w:semiHidden/>
     <w:unhideWhenUsed/>
   </w:style>
-  <w:style w:type="table" w:default="1" w:styleId="TableNormal">
+  <w:style w:type="table" w:default="1" w:styleId="Standaardtabel">
     <w:name w:val="Normal Table"/>
     <w:uiPriority w:val="99"/>
     <w:semiHidden/>
@@ -1079,16 +1094,16 @@
       </w:tblCellMar>
     </w:tblPr>
   </w:style>
-  <w:style w:type="numbering" w:default="1" w:styleId="NoList">
+  <w:style w:type="numbering" w:default="1" w:styleId="Geenlijst">
     <w:name w:val="No List"/>
     <w:uiPriority w:val="99"/>
     <w:semiHidden/>
     <w:unhideWhenUsed/>
   </w:style>
-  <w:style w:type="character" w:customStyle="1" w:styleId="Heading1Char">
-    <w:name w:val="Heading 1 Char"/>
-    <w:basedOn w:val="DefaultParagraphFont"/>
-    <w:link w:val="Heading1"/>
+  <w:style w:type="character" w:customStyle="1" w:styleId="Kop1Char">
+    <w:name w:val="Kop 1 Char"/>
+    <w:basedOn w:val="Standaardalinea-lettertype"/>
+    <w:link w:val="Kop1"/>
     <w:uiPriority w:val="9"/>
     <w:rsid w:val="007017E6"/>
     <w:rPr>
@@ -1098,10 +1113,10 @@
       <w:szCs w:val="32"/>
     </w:rPr>
   </w:style>
-  <w:style w:type="character" w:customStyle="1" w:styleId="Heading2Char">
-    <w:name w:val="Heading 2 Char"/>
-    <w:basedOn w:val="DefaultParagraphFont"/>
-    <w:link w:val="Heading2"/>
+  <w:style w:type="character" w:customStyle="1" w:styleId="Kop2Char">
+    <w:name w:val="Kop 2 Char"/>
+    <w:basedOn w:val="Standaardalinea-lettertype"/>
+    <w:link w:val="Kop2"/>
     <w:uiPriority w:val="9"/>
     <w:rsid w:val="007017E6"/>
     <w:rPr>
@@ -1111,9 +1126,9 @@
       <w:szCs w:val="26"/>
     </w:rPr>
   </w:style>
-  <w:style w:type="paragraph" w:styleId="ListParagraph">
+  <w:style w:type="paragraph" w:styleId="Lijstalinea">
     <w:name w:val="List Paragraph"/>
-    <w:basedOn w:val="Normal"/>
+    <w:basedOn w:val="Standaard"/>
     <w:uiPriority w:val="34"/>
     <w:qFormat/>
     <w:rsid w:val="008B092E"/>
@@ -1122,10 +1137,10 @@
       <w:contextualSpacing/>
     </w:pPr>
   </w:style>
-  <w:style w:type="paragraph" w:styleId="HTMLPreformatted">
+  <w:style w:type="paragraph" w:styleId="HTML-voorafopgemaakt">
     <w:name w:val="HTML Preformatted"/>
-    <w:basedOn w:val="Normal"/>
-    <w:link w:val="HTMLPreformattedChar"/>
+    <w:basedOn w:val="Standaard"/>
+    <w:link w:val="HTML-voorafopgemaaktChar"/>
     <w:uiPriority w:val="99"/>
     <w:semiHidden/>
     <w:unhideWhenUsed/>
@@ -1158,10 +1173,10 @@
       <w:lang w:eastAsia="nl-NL"/>
     </w:rPr>
   </w:style>
-  <w:style w:type="character" w:customStyle="1" w:styleId="HTMLPreformattedChar">
-    <w:name w:val="HTML Preformatted Char"/>
-    <w:basedOn w:val="DefaultParagraphFont"/>
-    <w:link w:val="HTMLPreformatted"/>
+  <w:style w:type="character" w:customStyle="1" w:styleId="HTML-voorafopgemaaktChar">
+    <w:name w:val="HTML - vooraf opgemaakt Char"/>
+    <w:basedOn w:val="Standaardalinea-lettertype"/>
+    <w:link w:val="HTML-voorafopgemaakt"/>
     <w:uiPriority w:val="99"/>
     <w:semiHidden/>
     <w:rsid w:val="008B092E"/>
@@ -1174,7 +1189,7 @@
   </w:style>
   <w:style w:type="character" w:customStyle="1" w:styleId="y2iqfc">
     <w:name w:val="y2iqfc"/>
-    <w:basedOn w:val="DefaultParagraphFont"/>
+    <w:basedOn w:val="Standaardalinea-lettertype"/>
     <w:rsid w:val="008B092E"/>
   </w:style>
 </w:styles>

</xml_diff>